<commit_message>
The database is added
</commit_message>
<xml_diff>
--- a/README.docx
+++ b/README.docx
@@ -34,6 +34,24 @@
       <w:proofErr w:type="spellEnd"/>
       <w:r>
         <w:t xml:space="preserve"> file there for database.</w:t>
+      </w:r>
+    </w:p>
+    <w:p>
+      <w:r>
+        <w:t>User=”</w:t>
+      </w:r>
+      <w:proofErr w:type="spellStart"/>
+      <w:r>
+        <w:t>root”</w:t>
+      </w:r>
+      <w:proofErr w:type="gramStart"/>
+      <w:r>
+        <w:t>,Password</w:t>
+      </w:r>
+      <w:proofErr w:type="spellEnd"/>
+      <w:proofErr w:type="gramEnd"/>
+      <w:r>
+        <w:t>=”imroot@123”</w:t>
       </w:r>
     </w:p>
     <w:p>
@@ -60,7 +78,12 @@
         </w:numPr>
       </w:pPr>
       <w:r>
-        <w:t xml:space="preserve">Archive (can only see the received letters and register it with </w:t>
+        <w:t>Archive (can only see the received letters</w:t>
+      </w:r>
+      <w:bookmarkStart w:id="0" w:name="_GoBack"/>
+      <w:bookmarkEnd w:id="0"/>
+      <w:r>
+        <w:t xml:space="preserve"> and register it with </w:t>
       </w:r>
       <w:proofErr w:type="spellStart"/>
       <w:r>
@@ -143,8 +166,6 @@
       <w:r>
         <w:t>User Password:admin</w:t>
       </w:r>
-      <w:bookmarkStart w:id="0" w:name="_GoBack"/>
-      <w:bookmarkEnd w:id="0"/>
     </w:p>
     <w:sectPr>
       <w:pgSz w:w="12240" w:h="15840"/>

</xml_diff>